<commit_message>
Ich habe das Dokument zu Insertion-Sort auf Grammatikfehler überarbeitet.
</commit_message>
<xml_diff>
--- a/Sorting/Klasse1/InsertionSort.docx
+++ b/Sorting/Klasse1/InsertionSort.docx
@@ -58,154 +58,128 @@
       </w:r>
       <w:proofErr w:type="spellEnd"/>
       <w:r>
-        <w:t xml:space="preserve"> oder au</w:t>
+        <w:t xml:space="preserve"> oder auch Einfüge</w:t>
+      </w:r>
+      <w:r>
+        <w:t>-S</w:t>
+      </w:r>
+      <w:r>
+        <w:t>ortiermethode, ist ein simples, stabiles Sortierverfahren. Es ist leicht zu implementieren, benötigt keinen zusätzliche</w:t>
+      </w:r>
+      <w:r>
+        <w:t>n</w:t>
+      </w:r>
+      <w:r>
+        <w:t xml:space="preserve"> Speicherplatz, da es </w:t>
+      </w:r>
+      <w:r>
+        <w:rPr>
+          <w:i/>
+        </w:rPr>
+        <w:t>in</w:t>
+      </w:r>
+      <w:r>
+        <w:rPr>
+          <w:i/>
+        </w:rPr>
+        <w:t>-</w:t>
+      </w:r>
+      <w:r>
+        <w:rPr>
+          <w:i/>
+        </w:rPr>
+        <w:t xml:space="preserve">place </w:t>
+      </w:r>
+      <w:r>
+        <w:t xml:space="preserve">arbeitet. </w:t>
+      </w:r>
+    </w:p>
+    <w:p/>
+    <w:p>
+      <w:pPr>
+        <w:rPr>
+          <w:b/>
+        </w:rPr>
+      </w:pPr>
+      <w:r>
+        <w:rPr>
+          <w:b/>
+        </w:rPr>
+        <w:t>Effizienz:</w:t>
+      </w:r>
+    </w:p>
+    <w:p>
+      <w:r>
+        <w:t xml:space="preserve">Dieser Algorithmus ist bei kleinen und bei bereits teilweise sortierten Eingabemengen effizienter und lässt sich als Online-Algorithmus einsetzten. Grundsätzlich ist es aber weniger effizient als andere Sortieralgorithmen. </w:t>
+      </w:r>
+    </w:p>
+    <w:p/>
+    <w:p>
+      <w:pPr>
+        <w:rPr>
+          <w:b/>
+        </w:rPr>
+      </w:pPr>
+      <w:r>
+        <w:rPr>
+          <w:b/>
+        </w:rPr>
+        <w:t>Ausführung:</w:t>
+      </w:r>
+    </w:p>
+    <w:p>
+      <w:proofErr w:type="spellStart"/>
+      <w:r>
+        <w:t>InsertionSort</w:t>
+      </w:r>
+      <w:proofErr w:type="spellEnd"/>
+      <w:r>
+        <w:t xml:space="preserve"> entnimmt der unsortierten Eingabefolge ein beliebige</w:t>
+      </w:r>
+      <w:r>
+        <w:t>s</w:t>
+      </w:r>
+      <w:r>
+        <w:t xml:space="preserve"> Element und f</w:t>
+      </w:r>
+      <w:r>
+        <w:t>ü</w:t>
+      </w:r>
+      <w:r>
+        <w:t xml:space="preserve">gt es an richtiger Stelle in die Ausgabefolge ein. </w:t>
+      </w:r>
+    </w:p>
+    <w:p>
+      <w:r>
+        <w:t xml:space="preserve">Geht man in der ursprünglichen Reihenfolge vor, ist das Verfahren stabil. Wird es mit einem Array bearbeitet, so müssen die Elemente hinter die Neuen verschoben werden. </w:t>
+      </w:r>
+    </w:p>
+    <w:p>
+      <w:pPr>
+        <w:rPr>
+          <w:b/>
+        </w:rPr>
+      </w:pPr>
+    </w:p>
+    <w:p>
+      <w:pPr>
+        <w:rPr>
+          <w:b/>
+        </w:rPr>
+      </w:pPr>
+      <w:r>
+        <w:rPr>
+          <w:b/>
+        </w:rPr>
+        <w:t>Probleme:</w:t>
+      </w:r>
+    </w:p>
+    <w:p>
+      <w:r>
+        <w:t xml:space="preserve">Wie vorhin erwähnt, kann es bei der Bearbeitung mit Arrays zu Komplikationen führen. Man kann sich dieses Beispiel am besten mit einem Kartenspiel, die verstreut und verdeckt auf dem Tisch liegen, vorstellen. Man nimmt eine Karte in die Hand und sortiert sie ein, dabei müssen aber alle Karten hinter/rechts/mit höheren Werten der Einsortierung nach hinten/rechts/hoch verschoben werden. </w:t>
       </w:r>
       <w:bookmarkStart w:id="0" w:name="_GoBack"/>
       <w:bookmarkEnd w:id="0"/>
-      <w:r>
-        <w:t xml:space="preserve">ch </w:t>
-      </w:r>
-      <w:proofErr w:type="spellStart"/>
-      <w:r>
-        <w:t>Einfügesortierenmethode</w:t>
-      </w:r>
-      <w:proofErr w:type="spellEnd"/>
-      <w:r>
-        <w:t xml:space="preserve">, ist ein simples, stabiles Sortierverfahren. Es ist leicht zu implementieren, benötigt </w:t>
-      </w:r>
-      <w:proofErr w:type="gramStart"/>
-      <w:r>
-        <w:t>keinen zusätzliche Speicherplatz</w:t>
-      </w:r>
-      <w:proofErr w:type="gramEnd"/>
-      <w:r>
-        <w:t xml:space="preserve">, da es </w:t>
-      </w:r>
-      <w:r>
-        <w:rPr>
-          <w:i/>
-        </w:rPr>
-        <w:t xml:space="preserve">in </w:t>
-      </w:r>
-      <w:proofErr w:type="spellStart"/>
-      <w:r>
-        <w:rPr>
-          <w:i/>
-        </w:rPr>
-        <w:t>place</w:t>
-      </w:r>
-      <w:proofErr w:type="spellEnd"/>
-      <w:r>
-        <w:rPr>
-          <w:i/>
-        </w:rPr>
-        <w:t xml:space="preserve"> </w:t>
-      </w:r>
-      <w:r>
-        <w:t xml:space="preserve">arbeitet. </w:t>
-      </w:r>
-    </w:p>
-    <w:p/>
-    <w:p>
-      <w:pPr>
-        <w:rPr>
-          <w:b/>
-        </w:rPr>
-      </w:pPr>
-      <w:r>
-        <w:rPr>
-          <w:b/>
-        </w:rPr>
-        <w:t>Effizienz:</w:t>
-      </w:r>
-    </w:p>
-    <w:p>
-      <w:r>
-        <w:t>Dieser Algorithmus ist bei kleinen und bei bereit</w:t>
-      </w:r>
-      <w:r>
-        <w:t xml:space="preserve">s teilweise sortierten Eingabemengen effizienter und lässt sich als Online-Algorithmus einsetzten. Grundsätzlich ist es aber weniger effizient als andere Sortieralgorithmen. </w:t>
-      </w:r>
-    </w:p>
-    <w:p/>
-    <w:p>
-      <w:pPr>
-        <w:rPr>
-          <w:b/>
-        </w:rPr>
-      </w:pPr>
-      <w:r>
-        <w:rPr>
-          <w:b/>
-        </w:rPr>
-        <w:t>Ausführung:</w:t>
-      </w:r>
-    </w:p>
-    <w:p>
-      <w:proofErr w:type="spellStart"/>
-      <w:r>
-        <w:t>InsertionSort</w:t>
-      </w:r>
-      <w:proofErr w:type="spellEnd"/>
-      <w:r>
-        <w:t xml:space="preserve"> entnimmt der unsortierten Eingabefolge </w:t>
-      </w:r>
-      <w:proofErr w:type="gramStart"/>
-      <w:r>
-        <w:t xml:space="preserve">ein beliebigen </w:t>
-      </w:r>
-      <w:r>
-        <w:t>Element</w:t>
-      </w:r>
-      <w:proofErr w:type="gramEnd"/>
-      <w:r>
-        <w:t xml:space="preserve"> und f</w:t>
-      </w:r>
-      <w:r>
-        <w:t>ü</w:t>
-      </w:r>
-      <w:r>
-        <w:t>g</w:t>
-      </w:r>
-      <w:r>
-        <w:t xml:space="preserve">t es an richtiger Stelle in die Ausgabefolge ein. </w:t>
-      </w:r>
-    </w:p>
-    <w:p>
-      <w:r>
-        <w:t xml:space="preserve">Geht man in der ursprünglichen Reihenfolge vor, ist das Verfahren stabil. Wird es mit einem Array bearbeitet, so müssen die Elemente hinter die Neuen verschoben werden. </w:t>
-      </w:r>
-    </w:p>
-    <w:p>
-      <w:pPr>
-        <w:rPr>
-          <w:b/>
-        </w:rPr>
-      </w:pPr>
-    </w:p>
-    <w:p>
-      <w:pPr>
-        <w:rPr>
-          <w:b/>
-        </w:rPr>
-      </w:pPr>
-      <w:r>
-        <w:rPr>
-          <w:b/>
-        </w:rPr>
-        <w:t>Probleme:</w:t>
-      </w:r>
-    </w:p>
-    <w:p>
-      <w:r>
-        <w:t>Wie vorh</w:t>
-      </w:r>
-      <w:r>
-        <w:t xml:space="preserve">in erwähnt, kann es bei der Bearbeitung mit Arrays zu Komplikationen führen. Man kann sich dieses Beispiel am besten mit einem Kartenspiel, die verstreut und verdeckt auf dem Tisch liegen, vorstellen. Man nimmt eine Karte in die Hand und sortiert sie ein, </w:t>
-      </w:r>
-      <w:r>
-        <w:t xml:space="preserve">dabei müssen aber alle Karten hinter/rechts/mit höheren Werten der Einsortierung nach hinten/rechts/hoch verschoben werden. </w:t>
-      </w:r>
     </w:p>
     <w:sectPr>
       <w:headerReference w:type="default" r:id="rId6"/>
@@ -297,7 +271,7 @@
       </w:pPr>
     </w:pPrDefault>
   </w:docDefaults>
-  <w:latentStyles w:defLockedState="0" w:defUIPriority="99" w:defSemiHidden="0" w:defUnhideWhenUsed="0" w:defQFormat="0" w:count="375">
+  <w:latentStyles w:defLockedState="0" w:defUIPriority="99" w:defSemiHidden="0" w:defUnhideWhenUsed="0" w:defQFormat="0" w:count="376">
     <w:lsdException w:name="Normal" w:uiPriority="0" w:qFormat="1"/>
     <w:lsdException w:name="heading 1" w:uiPriority="9" w:qFormat="1"/>
     <w:lsdException w:name="heading 2" w:semiHidden="1" w:uiPriority="9" w:unhideWhenUsed="1" w:qFormat="1"/>
@@ -403,7 +377,6 @@
     <w:lsdException w:name="HTML Sample" w:semiHidden="1" w:unhideWhenUsed="1"/>
     <w:lsdException w:name="HTML Typewriter" w:semiHidden="1" w:unhideWhenUsed="1"/>
     <w:lsdException w:name="HTML Variable" w:semiHidden="1" w:unhideWhenUsed="1"/>
-    <w:lsdException w:name="Normal Table" w:semiHidden="1" w:unhideWhenUsed="1"/>
     <w:lsdException w:name="annotation subject" w:semiHidden="1" w:unhideWhenUsed="1"/>
     <w:lsdException w:name="No List" w:semiHidden="1" w:unhideWhenUsed="1"/>
     <w:lsdException w:name="Outline List 1" w:semiHidden="1" w:unhideWhenUsed="1"/>
@@ -450,10 +423,8 @@
     <w:lsdException w:name="Table Subtle 2" w:semiHidden="1" w:unhideWhenUsed="1"/>
     <w:lsdException w:name="Table Web 1" w:semiHidden="1" w:unhideWhenUsed="1"/>
     <w:lsdException w:name="Table Web 2" w:semiHidden="1" w:unhideWhenUsed="1"/>
-    <w:lsdException w:name="Table Web 3" w:semiHidden="1" w:unhideWhenUsed="1"/>
     <w:lsdException w:name="Balloon Text" w:semiHidden="1" w:unhideWhenUsed="1"/>
     <w:lsdException w:name="Table Grid" w:uiPriority="39"/>
-    <w:lsdException w:name="Table Theme" w:semiHidden="1" w:unhideWhenUsed="1"/>
     <w:lsdException w:name="Placeholder Text" w:semiHidden="1"/>
     <w:lsdException w:name="No Spacing" w:uiPriority="1" w:qFormat="1"/>
     <w:lsdException w:name="Light Shading" w:uiPriority="60"/>
@@ -673,6 +644,7 @@
     <w:lsdException w:name="Smart Hyperlink" w:semiHidden="1" w:unhideWhenUsed="1"/>
     <w:lsdException w:name="Hashtag" w:semiHidden="1" w:unhideWhenUsed="1"/>
     <w:lsdException w:name="Unresolved Mention" w:semiHidden="1" w:unhideWhenUsed="1"/>
+    <w:lsdException w:name="Smart Link" w:semiHidden="1" w:unhideWhenUsed="1"/>
   </w:latentStyles>
   <w:style w:type="paragraph" w:default="1" w:styleId="Standard">
     <w:name w:val="Normal"/>

</xml_diff>